<commit_message>
Update for serverless deployment and webpage
</commit_message>
<xml_diff>
--- a/Udacity Cloud Developer Capstone Project.docx
+++ b/Udacity Cloud Developer Capstone Project.docx
@@ -9,6 +9,17 @@
       <w:r>
         <w:t>Udacity Cloud Developer Nano-Degree Program Capstone Project</w:t>
       </w:r>
+      <w:r>
+        <w:t xml:space="preserve"> </w:t>
+      </w:r>
+      <w:proofErr w:type="gramStart"/>
+      <w:r>
+        <w:t>For</w:t>
+      </w:r>
+      <w:proofErr w:type="gramEnd"/>
+      <w:r>
+        <w:t xml:space="preserve"> David Fish</w:t>
+      </w:r>
     </w:p>
     <w:p/>
     <w:p>
@@ -139,15 +150,7 @@
         </w:numPr>
       </w:pPr>
       <w:r>
-        <w:t xml:space="preserve">When the Enroll button is clicked the </w:t>
-      </w:r>
-      <w:proofErr w:type="gramStart"/>
-      <w:r>
-        <w:t>registrants</w:t>
-      </w:r>
-      <w:proofErr w:type="gramEnd"/>
-      <w:r>
-        <w:t xml:space="preserve"> data should be sent to AWS Dynamo DB tables</w:t>
+        <w:t>When the Enroll button is clicked the registrant data should be sent to AWS Dynamo DB tables</w:t>
       </w:r>
       <w:r>
         <w:t>:</w:t>
@@ -938,14 +941,14 @@
       <w:r>
         <w:t xml:space="preserve">I will also create a function to run the lottery to select winners based on a random number generator. I will also incorporate payments using PayPal and/or Stripe. </w:t>
       </w:r>
+    </w:p>
+    <w:p>
+      <w:pPr>
+        <w:pStyle w:val="ListParagraph"/>
+        <w:ind w:left="0"/>
+      </w:pPr>
       <w:bookmarkStart w:id="0" w:name="_GoBack"/>
       <w:bookmarkEnd w:id="0"/>
-    </w:p>
-    <w:p>
-      <w:pPr>
-        <w:pStyle w:val="ListParagraph"/>
-        <w:ind w:left="0"/>
-      </w:pPr>
     </w:p>
     <w:p>
       <w:pPr>
@@ -1521,6 +1524,33 @@
       <w:shd w:val="clear" w:color="auto" w:fill="E1DFDD"/>
     </w:rPr>
   </w:style>
+  <w:style w:type="paragraph" w:styleId="BalloonText">
+    <w:name w:val="Balloon Text"/>
+    <w:basedOn w:val="Normal"/>
+    <w:link w:val="BalloonTextChar"/>
+    <w:uiPriority w:val="99"/>
+    <w:semiHidden/>
+    <w:unhideWhenUsed/>
+    <w:rsid w:val="00D76FBE"/>
+    <w:rPr>
+      <w:rFonts w:ascii="Times New Roman" w:hAnsi="Times New Roman" w:cs="Times New Roman"/>
+      <w:sz w:val="18"/>
+      <w:szCs w:val="18"/>
+    </w:rPr>
+  </w:style>
+  <w:style w:type="character" w:customStyle="1" w:styleId="BalloonTextChar">
+    <w:name w:val="Balloon Text Char"/>
+    <w:basedOn w:val="DefaultParagraphFont"/>
+    <w:link w:val="BalloonText"/>
+    <w:uiPriority w:val="99"/>
+    <w:semiHidden/>
+    <w:rsid w:val="00D76FBE"/>
+    <w:rPr>
+      <w:rFonts w:ascii="Times New Roman" w:hAnsi="Times New Roman" w:cs="Times New Roman"/>
+      <w:sz w:val="18"/>
+      <w:szCs w:val="18"/>
+    </w:rPr>
+  </w:style>
 </w:styles>
 </file>
 

</xml_diff>